<commit_message>
updating doc for final capstone report
</commit_message>
<xml_diff>
--- a/week4/Capstone_Final_Project_Report.docx
+++ b/week4/Capstone_Final_Project_Report.docx
@@ -217,7 +217,7 @@
           <w:rPr>
             <w:rStyle w:val="Style"/>
           </w:rPr>
-          <w:t>2.3 Data Understanding</w:t>
+          <w:t>2.3 Problem &amp; Data Understanding</w:t>
           <w:tab/>
           <w:t>2</w:t>
         </w:r>
@@ -242,9 +242,9 @@
           <w:rPr>
             <w:rStyle w:val="Style"/>
           </w:rPr>
-          <w:t>2.4 Data Wrangling</w:t>
+          <w:t>2.4 Exploratory Data Analysis</w:t>
           <w:tab/>
-          <w:t>2</w:t>
+          <w:t>3</w:t>
         </w:r>
       </w:hyperlink>
       <w:r>
@@ -280,8 +280,8 @@
           <w:szCs w:val="36"/>
         </w:rPr>
       </w:pPr>
-      <w:bookmarkStart w:id="1" w:name="Introduction"/>
-      <w:bookmarkStart w:id="2" w:name="__RefHeading___Toc592_1769055570"/>
+      <w:bookmarkStart w:id="1" w:name="__RefHeading___Toc592_1769055570"/>
+      <w:bookmarkStart w:id="2" w:name="Introduction"/>
       <w:bookmarkEnd w:id="1"/>
       <w:bookmarkEnd w:id="2"/>
       <w:r>
@@ -301,7 +301,15 @@
       <w:bookmarkEnd w:id="3"/>
       <w:r>
         <w:rPr/>
-        <w:t xml:space="preserve">This capstone project explores the domain of . </w:t>
+        <w:t>In t</w:t>
+      </w:r>
+      <w:r>
+        <w:rPr/>
+        <w:t xml:space="preserve">his capstone project </w:t>
+      </w:r>
+      <w:r>
+        <w:rPr/>
+        <w:t>we will explore the idea of where to build new sports facilities.</w:t>
       </w:r>
     </w:p>
     <w:p>
@@ -341,7 +349,19 @@
       <w:bookmarkEnd w:id="5"/>
       <w:r>
         <w:rPr/>
-        <w:t xml:space="preserve">To set a background for the discussion, . </w:t>
+        <w:t xml:space="preserve">To set a background for the discussion, </w:t>
+      </w:r>
+      <w:r>
+        <w:rPr/>
+        <w:t>the local government wants to build more sports facilities in the selected neighbourhood</w:t>
+      </w:r>
+      <w:r>
+        <w:rPr/>
+        <w:t xml:space="preserve">. </w:t>
+      </w:r>
+      <w:r>
+        <w:rPr/>
+        <w:t xml:space="preserve">The sports facilities are of 2 main categories – 1. Athletics and Sports 2. Gymnasium / Fitness Centre.They want to ensure that they achieve a balance between the types of facilities they build. So they want to ensure they increase the number of gyms in areas where there are fewer gyms etc. </w:t>
       </w:r>
     </w:p>
     <w:p>
@@ -398,7 +418,11 @@
       <w:bookmarkEnd w:id="7"/>
       <w:r>
         <w:rPr/>
-        <w:t xml:space="preserve">. </w:t>
+        <w:t>The problem we will solve is deciding where we should build sports facility in a neighbourhood and of what type it should be. This approach is similar to anomaly detection where we find outliers i.e. areas having less sports facilities</w:t>
+      </w:r>
+      <w:r>
+        <w:rPr/>
+        <w:t>.</w:t>
       </w:r>
     </w:p>
     <w:p>
@@ -436,7 +460,27 @@
       </w:pPr>
       <w:r>
         <w:rPr/>
-        <w:t xml:space="preserve">The stakeholders of this project would include . </w:t>
+        <w:t xml:space="preserve">The stakeholders of this project would </w:t>
+      </w:r>
+      <w:r>
+        <w:rPr/>
+        <w:t>be local sports departments OR people interested in opening some type of sports facility business in the neighbourhood</w:t>
+      </w:r>
+      <w:r>
+        <w:rPr/>
+        <w:t xml:space="preserve">. </w:t>
+      </w:r>
+      <w:r>
+        <w:rPr/>
+        <w:t>They want to decide what type of facility and also where it is best to build it.</w:t>
+      </w:r>
+      <w:r>
+        <w:rPr/>
+        <w:t xml:space="preserve"> </w:t>
+      </w:r>
+      <w:r>
+        <w:rPr/>
+        <w:t xml:space="preserve">In order to benefit the new business they will want to select areas with no facility or over-crowded facilities. </w:t>
       </w:r>
     </w:p>
     <w:p>
@@ -461,8 +505,8 @@
           <w:lang w:val="en-IN" w:eastAsia="zh-CN" w:bidi="hi-IN"/>
         </w:rPr>
       </w:pPr>
-      <w:bookmarkStart w:id="9" w:name="Data-Sourcing"/>
-      <w:bookmarkStart w:id="10" w:name="__RefHeading___Toc594_1769055570"/>
+      <w:bookmarkStart w:id="9" w:name="__RefHeading___Toc594_1769055570"/>
+      <w:bookmarkStart w:id="10" w:name="Data-Sourcing"/>
       <w:bookmarkEnd w:id="9"/>
       <w:bookmarkEnd w:id="10"/>
       <w:r>
@@ -483,11 +527,7 @@
       </w:pPr>
       <w:r>
         <w:rPr/>
-        <w:t>The primary data source for this project is the location data provided by the provider FourSquare. We will access the FourSquare REST APIs to get venue and other details. Following sections look at the APIs we will use and understand the data they return.</w:t>
-      </w:r>
-      <w:r>
-        <w:rPr/>
-        <w:t xml:space="preserve"> </w:t>
+        <w:t xml:space="preserve">The primary data source for this project is the location data provided by the provider FourSquare. We will access the FourSquare REST APIs to get venue and other details. Following sections look at the APIs we will use and understand the data they return. </w:t>
       </w:r>
     </w:p>
     <w:p>
@@ -497,11 +537,7 @@
           <w:ilvl w:val="1"/>
           <w:numId w:val="3"/>
         </w:numPr>
-        <w:rPr>
-          <w:b/>
-          <w:b/>
-          <w:bCs/>
-        </w:rPr>
+        <w:rPr/>
       </w:pPr>
       <w:bookmarkStart w:id="11" w:name="__RefHeading___Toc374_7775936571"/>
       <w:bookmarkEnd w:id="11"/>
@@ -534,22 +570,90 @@
           <w:numId w:val="2"/>
         </w:numPr>
         <w:ind w:left="709" w:hanging="0"/>
-        <w:rPr/>
+        <w:rPr>
+          <w:rFonts w:ascii="Liberation Sans" w:hAnsi="Liberation Sans"/>
+        </w:rPr>
       </w:pPr>
       <w:r>
         <w:rPr>
           <w:sz w:val="24"/>
           <w:szCs w:val="24"/>
         </w:rPr>
-        <w:t>Get Next Venues : GET</w:t>
-      </w:r>
+        <w:t xml:space="preserve">Search For </w:t>
+      </w:r>
+      <w:r>
+        <w:rPr>
+          <w:sz w:val="24"/>
+          <w:szCs w:val="24"/>
+        </w:rPr>
+        <w:t>Venues : GET</w:t>
+      </w:r>
+      <w:bookmarkStart w:id="12" w:name="authentication"/>
+      <w:bookmarkEnd w:id="12"/>
       <w:r>
         <w:rPr>
           <w:rStyle w:val="SourceText"/>
           <w:sz w:val="24"/>
           <w:szCs w:val="24"/>
         </w:rPr>
-        <w:t xml:space="preserve"> : XXX/v2/venues/VENUE_ID/nextvenues</w:t>
+        <w:t xml:space="preserve"> : XXX/v2/venues/search</w:t>
+      </w:r>
+    </w:p>
+    <w:p>
+      <w:pPr>
+        <w:pStyle w:val="TextBody"/>
+        <w:numPr>
+          <w:ilvl w:val="0"/>
+          <w:numId w:val="2"/>
+        </w:numPr>
+        <w:ind w:left="709" w:hanging="0"/>
+        <w:rPr/>
+      </w:pPr>
+      <w:r>
+        <w:rPr>
+          <w:rStyle w:val="SourceText"/>
+          <w:rFonts w:ascii="Liberation Sans" w:hAnsi="Liberation Sans"/>
+          <w:sz w:val="24"/>
+          <w:szCs w:val="24"/>
+        </w:rPr>
+        <w:t>Get Venue Categories : GET :</w:t>
+      </w:r>
+      <w:r>
+        <w:rPr>
+          <w:rStyle w:val="SourceText"/>
+          <w:rFonts w:ascii="Liberation Mono" w:hAnsi="Liberation Mono"/>
+          <w:sz w:val="24"/>
+          <w:szCs w:val="24"/>
+        </w:rPr>
+        <w:t xml:space="preserve"> XXX/v2/venues/categories</w:t>
+      </w:r>
+    </w:p>
+    <w:p>
+      <w:pPr>
+        <w:pStyle w:val="TextBody"/>
+        <w:numPr>
+          <w:ilvl w:val="0"/>
+          <w:numId w:val="2"/>
+        </w:numPr>
+        <w:ind w:left="709" w:hanging="0"/>
+        <w:rPr/>
+      </w:pPr>
+      <w:r>
+        <w:rPr>
+          <w:rStyle w:val="SourceText"/>
+          <w:rFonts w:ascii="Liberation Sans" w:hAnsi="Liberation Sans"/>
+          <w:sz w:val="24"/>
+          <w:szCs w:val="24"/>
+        </w:rPr>
+        <w:t xml:space="preserve">Get Details of a Venue : GET : </w:t>
+      </w:r>
+      <w:r>
+        <w:rPr>
+          <w:rStyle w:val="SourceText"/>
+          <w:sz w:val="24"/>
+          <w:szCs w:val="24"/>
+        </w:rPr>
+        <w:t>XXX/v2/venues/VENUE_ID</w:t>
       </w:r>
     </w:p>
     <w:p>
@@ -559,35 +663,232 @@
           <w:ilvl w:val="1"/>
           <w:numId w:val="3"/>
         </w:numPr>
-        <w:rPr>
-          <w:b/>
-          <w:b/>
-          <w:bCs/>
-        </w:rPr>
-      </w:pPr>
-      <w:bookmarkStart w:id="12" w:name="__RefHeading___Toc374_77759365711"/>
-      <w:bookmarkEnd w:id="12"/>
-      <w:r>
-        <w:rPr>
-          <w:b/>
-          <w:bCs/>
-        </w:rPr>
-        <w:t>Data Understanding</w:t>
+        <w:rPr/>
+      </w:pPr>
+      <w:bookmarkStart w:id="13" w:name="__RefHeading___Toc374_77759365711"/>
+      <w:bookmarkEnd w:id="13"/>
+      <w:r>
+        <w:rPr>
+          <w:b/>
+          <w:bCs/>
+        </w:rPr>
+        <w:t xml:space="preserve">Problem &amp; </w:t>
+      </w:r>
+      <w:r>
+        <w:rPr>
+          <w:b/>
+          <w:bCs/>
+        </w:rPr>
+        <w:t>Data</w:t>
+      </w:r>
+      <w:r>
+        <w:rPr>
+          <w:b/>
+          <w:bCs/>
+        </w:rPr>
+        <w:t xml:space="preserve"> </w:t>
+      </w:r>
+      <w:r>
+        <w:rPr>
+          <w:b/>
+          <w:bCs/>
+        </w:rPr>
+        <w:t>Understanding</w:t>
       </w:r>
     </w:p>
     <w:p>
       <w:pPr>
         <w:pStyle w:val="TextBody"/>
+        <w:ind w:left="709" w:hanging="0"/>
+        <w:rPr/>
+      </w:pPr>
+      <w:r>
+        <w:rPr/>
+        <w:t xml:space="preserve">The </w:t>
+      </w:r>
+      <w:r>
+        <w:rPr/>
+        <w:t>problem requires that we apply the model that we come up with on a certain area or neighbourhood and we should be able to run it again on other neighbourhoods. So it should except new parameters in terms of area/neighbourhood and also venue categories we want to differentiate between.</w:t>
+      </w:r>
+    </w:p>
+    <w:p>
+      <w:pPr>
+        <w:pStyle w:val="TextBody"/>
+        <w:ind w:left="709" w:hanging="0"/>
+        <w:rPr>
+          <w:rFonts w:ascii="Liberation Sans" w:hAnsi="Liberation Sans"/>
+        </w:rPr>
+      </w:pPr>
+      <w:r>
+        <w:rPr>
+          <w:rFonts w:ascii="Liberation Sans" w:hAnsi="Liberation Sans"/>
+        </w:rPr>
+        <w:t xml:space="preserve">We will work with </w:t>
+      </w:r>
+      <w:r>
+        <w:rPr>
+          <w:rFonts w:ascii="Liberation Sans" w:hAnsi="Liberation Sans"/>
+          <w:b w:val="false"/>
+          <w:bCs w:val="false"/>
+        </w:rPr>
+        <w:t>Venue Data</w:t>
+      </w:r>
+      <w:r>
+        <w:rPr>
+          <w:rFonts w:ascii="Liberation Sans" w:hAnsi="Liberation Sans"/>
+          <w:b/>
+          <w:bCs/>
+        </w:rPr>
+        <w:t xml:space="preserve"> </w:t>
+      </w:r>
+      <w:r>
+        <w:rPr>
+          <w:rFonts w:ascii="Liberation Sans" w:hAnsi="Liberation Sans"/>
+        </w:rPr>
+        <w:t xml:space="preserve">retrieved from FourSquare. </w:t>
+      </w:r>
+      <w:bookmarkStart w:id="14" w:name="__DdeLink__155_932501874"/>
+      <w:r>
+        <w:rPr>
+          <w:rFonts w:ascii="Liberation Sans" w:hAnsi="Liberation Sans"/>
+        </w:rPr>
+        <w:t>Each Venue b</w:t>
+      </w:r>
+      <w:bookmarkEnd w:id="14"/>
+      <w:r>
+        <w:rPr>
+          <w:rFonts w:ascii="Liberation Sans" w:hAnsi="Liberation Sans"/>
+        </w:rPr>
+        <w:t>elongs to a list of categories wherein there is a parent category. We will be interested in venues of following parent categories for our fitness project :</w:t>
+      </w:r>
+    </w:p>
+    <w:p>
+      <w:pPr>
+        <w:pStyle w:val="TextBody"/>
+        <w:numPr>
+          <w:ilvl w:val="0"/>
+          <w:numId w:val="4"/>
+        </w:numPr>
         <w:ind w:left="1418" w:hanging="0"/>
-        <w:rPr/>
-      </w:pPr>
-      <w:r>
-        <w:rPr/>
-        <w:t xml:space="preserve">The  </w:t>
-      </w:r>
-      <w:r>
-        <w:rPr/>
-        <w:t xml:space="preserve"> </w:t>
+        <w:rPr>
+          <w:rFonts w:ascii="Liberation Sans" w:hAnsi="Liberation Sans"/>
+          <w:b/>
+          <w:b/>
+          <w:bCs/>
+        </w:rPr>
+      </w:pPr>
+      <w:r>
+        <w:rPr>
+          <w:rFonts w:ascii="Liberation Sans" w:hAnsi="Liberation Sans"/>
+          <w:b/>
+          <w:bCs/>
+        </w:rPr>
+        <w:t xml:space="preserve">Athletics &amp; Sports </w:t>
+      </w:r>
+      <w:r>
+        <w:rPr>
+          <w:rFonts w:ascii="Liberation Sans" w:hAnsi="Liberation Sans"/>
+          <w:b/>
+          <w:bCs/>
+        </w:rPr>
+        <w:t>(</w:t>
+      </w:r>
+      <w:r>
+        <w:rPr>
+          <w:rFonts w:ascii="Liberation Sans" w:hAnsi="Liberation Sans"/>
+          <w:b/>
+          <w:bCs/>
+        </w:rPr>
+        <w:t>4f4528bc4b90abdf24c9de85</w:t>
+      </w:r>
+      <w:r>
+        <w:rPr>
+          <w:rFonts w:ascii="Liberation Sans" w:hAnsi="Liberation Sans"/>
+          <w:b/>
+          <w:bCs/>
+        </w:rPr>
+        <w:t>) (exclusively)</w:t>
+      </w:r>
+    </w:p>
+    <w:p>
+      <w:pPr>
+        <w:pStyle w:val="Normal"/>
+        <w:numPr>
+          <w:ilvl w:val="0"/>
+          <w:numId w:val="4"/>
+        </w:numPr>
+        <w:ind w:left="1418" w:hanging="0"/>
+        <w:rPr>
+          <w:rFonts w:ascii="Liberation Sans" w:hAnsi="Liberation Sans"/>
+          <w:b/>
+          <w:b/>
+          <w:bCs/>
+        </w:rPr>
+      </w:pPr>
+      <w:r>
+        <w:rPr>
+          <w:rFonts w:ascii="Liberation Sans" w:hAnsi="Liberation Sans"/>
+          <w:b/>
+          <w:bCs/>
+        </w:rPr>
+        <w:t xml:space="preserve">Gym / Fitness Center </w:t>
+      </w:r>
+      <w:r>
+        <w:rPr>
+          <w:rFonts w:ascii="Liberation Sans" w:hAnsi="Liberation Sans"/>
+          <w:b/>
+          <w:bCs/>
+        </w:rPr>
+        <w:t>(</w:t>
+      </w:r>
+      <w:r>
+        <w:rPr>
+          <w:rFonts w:ascii="Liberation Sans" w:hAnsi="Liberation Sans"/>
+          <w:b/>
+          <w:bCs/>
+        </w:rPr>
+        <w:t>4bf58dd8d48988d175941735</w:t>
+      </w:r>
+      <w:r>
+        <w:rPr>
+          <w:rFonts w:ascii="Liberation Sans" w:hAnsi="Liberation Sans"/>
+          <w:b/>
+          <w:bCs/>
+        </w:rPr>
+        <w:t>)</w:t>
+      </w:r>
+    </w:p>
+    <w:p>
+      <w:pPr>
+        <w:pStyle w:val="TextBody"/>
+        <w:numPr>
+          <w:ilvl w:val="0"/>
+          <w:numId w:val="0"/>
+        </w:numPr>
+        <w:ind w:left="720" w:hanging="0"/>
+        <w:rPr>
+          <w:rFonts w:ascii="Liberation Sans" w:hAnsi="Liberation Sans"/>
+        </w:rPr>
+      </w:pPr>
+      <w:r>
+        <w:rPr>
+          <w:rFonts w:ascii="Liberation Sans" w:hAnsi="Liberation Sans"/>
+        </w:rPr>
+      </w:r>
+    </w:p>
+    <w:p>
+      <w:pPr>
+        <w:pStyle w:val="TextBody"/>
+        <w:ind w:left="709" w:hanging="0"/>
+        <w:rPr>
+          <w:rFonts w:ascii="Liberation Sans" w:hAnsi="Liberation Sans"/>
+        </w:rPr>
+      </w:pPr>
+      <w:r>
+        <w:rPr>
+          <w:rFonts w:ascii="Liberation Sans" w:hAnsi="Liberation Sans"/>
+        </w:rPr>
+        <w:t xml:space="preserve">We will assume the user has a location in mind around which they want to check availability of fitness facilities. Hence we will assume a target geographical location given by user as input data also. </w:t>
       </w:r>
     </w:p>
     <w:p>
@@ -597,20 +898,30 @@
           <w:ilvl w:val="1"/>
           <w:numId w:val="3"/>
         </w:numPr>
-        <w:rPr>
-          <w:b/>
-          <w:b/>
-          <w:bCs/>
-        </w:rPr>
-      </w:pPr>
-      <w:bookmarkStart w:id="13" w:name="__RefHeading___Toc374_77759365712"/>
-      <w:bookmarkEnd w:id="13"/>
-      <w:r>
-        <w:rPr>
-          <w:b/>
-          <w:bCs/>
-        </w:rPr>
-        <w:t>Data Wrangling</w:t>
+        <w:rPr/>
+      </w:pPr>
+      <w:bookmarkStart w:id="15" w:name="__RefHeading___Toc374_77759365712"/>
+      <w:bookmarkEnd w:id="15"/>
+      <w:r>
+        <w:rPr>
+          <w:b/>
+          <w:bCs/>
+        </w:rPr>
+        <w:t xml:space="preserve">Exploratory </w:t>
+      </w:r>
+      <w:r>
+        <w:rPr>
+          <w:b/>
+          <w:bCs/>
+        </w:rPr>
+        <w:t xml:space="preserve">Data </w:t>
+      </w:r>
+      <w:r>
+        <w:rPr>
+          <w:b/>
+          <w:bCs/>
+        </w:rPr>
+        <w:t>Analysis</w:t>
       </w:r>
     </w:p>
     <w:p>
@@ -636,9 +947,9 @@
           <w:szCs w:val="36"/>
         </w:rPr>
       </w:pPr>
-      <w:bookmarkStart w:id="14" w:name="__RefHeading___Toc596_1769055570"/>
-      <w:bookmarkStart w:id="15" w:name="__RefHeading___Toc596_1769055570"/>
-      <w:bookmarkEnd w:id="15"/>
+      <w:bookmarkStart w:id="16" w:name="__RefHeading___Toc596_1769055570"/>
+      <w:bookmarkStart w:id="17" w:name="__RefHeading___Toc596_1769055570"/>
+      <w:bookmarkEnd w:id="17"/>
       <w:r>
         <w:rPr>
           <w:sz w:val="36"/>
@@ -1039,6 +1350,143 @@
   <w:abstractNum w:abstractNumId="4">
     <w:lvl w:ilvl="0">
       <w:start w:val="1"/>
+      <w:numFmt w:val="bullet"/>
+      <w:lvlText w:val=""/>
+      <w:lvlJc w:val="left"/>
+      <w:pPr>
+        <w:tabs>
+          <w:tab w:val="num" w:pos="720"/>
+        </w:tabs>
+        <w:ind w:left="720" w:hanging="360"/>
+      </w:pPr>
+      <w:rPr>
+        <w:rFonts w:ascii="Wingdings" w:hAnsi="Wingdings" w:cs="Wingdings" w:hint="default"/>
+      </w:rPr>
+    </w:lvl>
+    <w:lvl w:ilvl="1">
+      <w:start w:val="1"/>
+      <w:numFmt w:val="bullet"/>
+      <w:lvlText w:val=""/>
+      <w:lvlJc w:val="left"/>
+      <w:pPr>
+        <w:tabs>
+          <w:tab w:val="num" w:pos="1080"/>
+        </w:tabs>
+        <w:ind w:left="1080" w:hanging="360"/>
+      </w:pPr>
+      <w:rPr>
+        <w:rFonts w:ascii="Wingdings" w:hAnsi="Wingdings" w:cs="Wingdings" w:hint="default"/>
+      </w:rPr>
+    </w:lvl>
+    <w:lvl w:ilvl="2">
+      <w:start w:val="1"/>
+      <w:numFmt w:val="bullet"/>
+      <w:lvlText w:val=""/>
+      <w:lvlJc w:val="left"/>
+      <w:pPr>
+        <w:tabs>
+          <w:tab w:val="num" w:pos="1440"/>
+        </w:tabs>
+        <w:ind w:left="1440" w:hanging="360"/>
+      </w:pPr>
+      <w:rPr>
+        <w:rFonts w:ascii="Wingdings" w:hAnsi="Wingdings" w:cs="Wingdings" w:hint="default"/>
+      </w:rPr>
+    </w:lvl>
+    <w:lvl w:ilvl="3">
+      <w:start w:val="1"/>
+      <w:numFmt w:val="bullet"/>
+      <w:lvlText w:val=""/>
+      <w:lvlJc w:val="left"/>
+      <w:pPr>
+        <w:tabs>
+          <w:tab w:val="num" w:pos="1800"/>
+        </w:tabs>
+        <w:ind w:left="1800" w:hanging="360"/>
+      </w:pPr>
+      <w:rPr>
+        <w:rFonts w:ascii="Wingdings" w:hAnsi="Wingdings" w:cs="Wingdings" w:hint="default"/>
+      </w:rPr>
+    </w:lvl>
+    <w:lvl w:ilvl="4">
+      <w:start w:val="1"/>
+      <w:numFmt w:val="bullet"/>
+      <w:lvlText w:val=""/>
+      <w:lvlJc w:val="left"/>
+      <w:pPr>
+        <w:tabs>
+          <w:tab w:val="num" w:pos="2160"/>
+        </w:tabs>
+        <w:ind w:left="2160" w:hanging="360"/>
+      </w:pPr>
+      <w:rPr>
+        <w:rFonts w:ascii="Wingdings" w:hAnsi="Wingdings" w:cs="Wingdings" w:hint="default"/>
+      </w:rPr>
+    </w:lvl>
+    <w:lvl w:ilvl="5">
+      <w:start w:val="1"/>
+      <w:numFmt w:val="bullet"/>
+      <w:lvlText w:val=""/>
+      <w:lvlJc w:val="left"/>
+      <w:pPr>
+        <w:tabs>
+          <w:tab w:val="num" w:pos="2520"/>
+        </w:tabs>
+        <w:ind w:left="2520" w:hanging="360"/>
+      </w:pPr>
+      <w:rPr>
+        <w:rFonts w:ascii="Wingdings" w:hAnsi="Wingdings" w:cs="Wingdings" w:hint="default"/>
+      </w:rPr>
+    </w:lvl>
+    <w:lvl w:ilvl="6">
+      <w:start w:val="1"/>
+      <w:numFmt w:val="bullet"/>
+      <w:lvlText w:val=""/>
+      <w:lvlJc w:val="left"/>
+      <w:pPr>
+        <w:tabs>
+          <w:tab w:val="num" w:pos="2880"/>
+        </w:tabs>
+        <w:ind w:left="2880" w:hanging="360"/>
+      </w:pPr>
+      <w:rPr>
+        <w:rFonts w:ascii="Wingdings" w:hAnsi="Wingdings" w:cs="Wingdings" w:hint="default"/>
+      </w:rPr>
+    </w:lvl>
+    <w:lvl w:ilvl="7">
+      <w:start w:val="1"/>
+      <w:numFmt w:val="bullet"/>
+      <w:lvlText w:val=""/>
+      <w:lvlJc w:val="left"/>
+      <w:pPr>
+        <w:tabs>
+          <w:tab w:val="num" w:pos="3240"/>
+        </w:tabs>
+        <w:ind w:left="3240" w:hanging="360"/>
+      </w:pPr>
+      <w:rPr>
+        <w:rFonts w:ascii="Wingdings" w:hAnsi="Wingdings" w:cs="Wingdings" w:hint="default"/>
+      </w:rPr>
+    </w:lvl>
+    <w:lvl w:ilvl="8">
+      <w:start w:val="1"/>
+      <w:numFmt w:val="bullet"/>
+      <w:lvlText w:val=""/>
+      <w:lvlJc w:val="left"/>
+      <w:pPr>
+        <w:tabs>
+          <w:tab w:val="num" w:pos="3600"/>
+        </w:tabs>
+        <w:ind w:left="3600" w:hanging="360"/>
+      </w:pPr>
+      <w:rPr>
+        <w:rFonts w:ascii="Wingdings" w:hAnsi="Wingdings" w:cs="Wingdings" w:hint="default"/>
+      </w:rPr>
+    </w:lvl>
+  </w:abstractNum>
+  <w:abstractNum w:abstractNumId="5">
+    <w:lvl w:ilvl="0">
+      <w:start w:val="1"/>
       <w:numFmt w:val="none"/>
       <w:suff w:val="nothing"/>
       <w:lvlText w:val=""/>
@@ -1166,6 +1614,9 @@
   </w:num>
   <w:num w:numId="4">
     <w:abstractNumId w:val="4"/>
+  </w:num>
+  <w:num w:numId="5">
+    <w:abstractNumId w:val="5"/>
   </w:num>
 </w:numbering>
 </file>
@@ -1378,6 +1829,69 @@
       <w:rFonts w:cs="Wingdings"/>
     </w:rPr>
   </w:style>
+  <w:style w:type="character" w:styleId="ListLabel19">
+    <w:name w:val="ListLabel 19"/>
+    <w:qFormat/>
+    <w:rPr>
+      <w:rFonts w:cs="Wingdings"/>
+    </w:rPr>
+  </w:style>
+  <w:style w:type="character" w:styleId="ListLabel20">
+    <w:name w:val="ListLabel 20"/>
+    <w:qFormat/>
+    <w:rPr>
+      <w:rFonts w:cs="Wingdings"/>
+    </w:rPr>
+  </w:style>
+  <w:style w:type="character" w:styleId="ListLabel21">
+    <w:name w:val="ListLabel 21"/>
+    <w:qFormat/>
+    <w:rPr>
+      <w:rFonts w:cs="Wingdings"/>
+    </w:rPr>
+  </w:style>
+  <w:style w:type="character" w:styleId="ListLabel22">
+    <w:name w:val="ListLabel 22"/>
+    <w:qFormat/>
+    <w:rPr>
+      <w:rFonts w:cs="Wingdings"/>
+    </w:rPr>
+  </w:style>
+  <w:style w:type="character" w:styleId="ListLabel23">
+    <w:name w:val="ListLabel 23"/>
+    <w:qFormat/>
+    <w:rPr>
+      <w:rFonts w:cs="Wingdings"/>
+    </w:rPr>
+  </w:style>
+  <w:style w:type="character" w:styleId="ListLabel24">
+    <w:name w:val="ListLabel 24"/>
+    <w:qFormat/>
+    <w:rPr>
+      <w:rFonts w:cs="Wingdings"/>
+    </w:rPr>
+  </w:style>
+  <w:style w:type="character" w:styleId="ListLabel25">
+    <w:name w:val="ListLabel 25"/>
+    <w:qFormat/>
+    <w:rPr>
+      <w:rFonts w:cs="Wingdings"/>
+    </w:rPr>
+  </w:style>
+  <w:style w:type="character" w:styleId="ListLabel26">
+    <w:name w:val="ListLabel 26"/>
+    <w:qFormat/>
+    <w:rPr>
+      <w:rFonts w:cs="Wingdings"/>
+    </w:rPr>
+  </w:style>
+  <w:style w:type="character" w:styleId="ListLabel27">
+    <w:name w:val="ListLabel 27"/>
+    <w:qFormat/>
+    <w:rPr>
+      <w:rFonts w:cs="Wingdings"/>
+    </w:rPr>
+  </w:style>
   <w:style w:type="paragraph" w:styleId="Heading">
     <w:name w:val="Heading"/>
     <w:basedOn w:val="Normal"/>

</xml_diff>